<commit_message>
Instruction updated Feb 19
</commit_message>
<xml_diff>
--- a/Instruction_Pavlovia.docx
+++ b/Instruction_Pavlovia.docx
@@ -182,7 +182,7 @@
         <w:rPr>
           <w:lang w:val="en-US"/>
         </w:rPr>
-        <w:t>, and sending things back to the server. Here is a brief instruction:</w:t>
+        <w:t>, and sending things back to the server.</w:t>
       </w:r>
     </w:p>
     <w:p>
@@ -294,7 +294,7 @@
         <mc:AlternateContent>
           <mc:Choice Requires="wps">
             <w:drawing>
-              <wp:anchor distT="0" distB="0" distL="114300" distR="114300" simplePos="0" relativeHeight="251663360" behindDoc="0" locked="0" layoutInCell="1" allowOverlap="1" wp14:anchorId="0573A029" wp14:editId="75C1E282">
+              <wp:anchor distT="0" distB="0" distL="114300" distR="114300" simplePos="0" relativeHeight="251663360" behindDoc="0" locked="0" layoutInCell="1" allowOverlap="1" wp14:anchorId="0573A029" wp14:editId="4AFEED4A">
                 <wp:simplePos x="0" y="0"/>
                 <wp:positionH relativeFrom="column">
                   <wp:posOffset>5189220</wp:posOffset>
@@ -362,7 +362,7 @@
           </mc:Choice>
           <mc:Fallback>
             <w:pict>
-              <v:rect w14:anchorId="56D615AE" id="Rectangle 65" o:spid="_x0000_s1026" style="position:absolute;margin-left:408.6pt;margin-top:11.95pt;width:52.65pt;height:26.65pt;z-index:251663360;visibility:visible;mso-wrap-style:square;mso-width-percent:0;mso-height-percent:0;mso-wrap-distance-left:9pt;mso-wrap-distance-top:0;mso-wrap-distance-right:9pt;mso-wrap-distance-bottom:0;mso-position-horizontal:absolute;mso-position-horizontal-relative:text;mso-position-vertical:absolute;mso-position-vertical-relative:text;mso-width-percent:0;mso-height-percent:0;mso-width-relative:margin;mso-height-relative:margin;v-text-anchor:middle" o:gfxdata="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" filled="f" strokecolor="red" strokeweight="1pt"/>
+              <v:rect w14:anchorId="541AF14C" id="Rectangle 65" o:spid="_x0000_s1026" style="position:absolute;margin-left:408.6pt;margin-top:11.95pt;width:52.65pt;height:26.65pt;z-index:251663360;visibility:visible;mso-wrap-style:square;mso-width-percent:0;mso-height-percent:0;mso-wrap-distance-left:9pt;mso-wrap-distance-top:0;mso-wrap-distance-right:9pt;mso-wrap-distance-bottom:0;mso-position-horizontal:absolute;mso-position-horizontal-relative:text;mso-position-vertical:absolute;mso-position-vertical-relative:text;mso-width-percent:0;mso-height-percent:0;mso-width-relative:margin;mso-height-relative:margin;v-text-anchor:middle" o:gfxdata="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" filled="f" strokecolor="red" strokeweight="1pt"/>
             </w:pict>
           </mc:Fallback>
         </mc:AlternateContent>
@@ -437,6 +437,41 @@
       </w:pPr>
       <w:r>
         <w:rPr>
+          <w:color w:val="FF0000"/>
+          <w:lang w:val="en-US"/>
+        </w:rPr>
+        <w:t xml:space="preserve">*** Either credits or a license are necessary to run your experiment. If you need to use Sarah’s license, please ask her for her account details and create a new project </w:t>
+      </w:r>
+      <w:r>
+        <w:rPr>
+          <w:color w:val="FF0000"/>
+          <w:lang w:val="en-US"/>
+        </w:rPr>
+        <w:t>using her account</w:t>
+      </w:r>
+      <w:r>
+        <w:rPr>
+          <w:color w:val="FF0000"/>
+          <w:lang w:val="en-US"/>
+        </w:rPr>
+        <w:t>. ***</w:t>
+      </w:r>
+    </w:p>
+    <w:p>
+      <w:pPr>
+        <w:rPr>
+          <w:lang w:val="en-US"/>
+        </w:rPr>
+      </w:pPr>
+    </w:p>
+    <w:p>
+      <w:pPr>
+        <w:rPr>
+          <w:lang w:val="en-US"/>
+        </w:rPr>
+      </w:pPr>
+      <w:r>
+        <w:rPr>
           <w:lang w:val="en-US"/>
         </w:rPr>
         <w:t>You should have something like this:</w:t>
@@ -448,6 +483,87 @@
           <w:lang w:val="en-US"/>
         </w:rPr>
       </w:pPr>
+      <w:r>
+        <w:rPr>
+          <w:noProof/>
+          <w:lang w:val="en-US"/>
+        </w:rPr>
+        <mc:AlternateContent>
+          <mc:Choice Requires="wps">
+            <w:drawing>
+              <wp:anchor distT="0" distB="0" distL="114300" distR="114300" simplePos="0" relativeHeight="251711488" behindDoc="0" locked="0" layoutInCell="1" allowOverlap="1" wp14:anchorId="620C975B" wp14:editId="68CD1255">
+                <wp:simplePos x="0" y="0"/>
+                <wp:positionH relativeFrom="column">
+                  <wp:posOffset>-60290</wp:posOffset>
+                </wp:positionH>
+                <wp:positionV relativeFrom="paragraph">
+                  <wp:posOffset>1724430</wp:posOffset>
+                </wp:positionV>
+                <wp:extent cx="668867" cy="338667"/>
+                <wp:effectExtent l="0" t="0" r="17145" b="17145"/>
+                <wp:wrapNone/>
+                <wp:docPr id="38" name="Rectangle 38"/>
+                <wp:cNvGraphicFramePr/>
+                <a:graphic xmlns:a="http://schemas.openxmlformats.org/drawingml/2006/main">
+                  <a:graphicData uri="http://schemas.microsoft.com/office/word/2010/wordprocessingShape">
+                    <wps:wsp>
+                      <wps:cNvSpPr/>
+                      <wps:spPr>
+                        <a:xfrm>
+                          <a:off x="0" y="0"/>
+                          <a:ext cx="668867" cy="338667"/>
+                        </a:xfrm>
+                        <a:prstGeom prst="rect">
+                          <a:avLst/>
+                        </a:prstGeom>
+                        <a:noFill/>
+                        <a:ln w="12700">
+                          <a:solidFill>
+                            <a:srgbClr val="FF0000"/>
+                          </a:solidFill>
+                        </a:ln>
+                      </wps:spPr>
+                      <wps:style>
+                        <a:lnRef idx="2">
+                          <a:schemeClr val="accent1">
+                            <a:shade val="50000"/>
+                          </a:schemeClr>
+                        </a:lnRef>
+                        <a:fillRef idx="1">
+                          <a:schemeClr val="accent1"/>
+                        </a:fillRef>
+                        <a:effectRef idx="0">
+                          <a:schemeClr val="accent1"/>
+                        </a:effectRef>
+                        <a:fontRef idx="minor">
+                          <a:schemeClr val="lt1"/>
+                        </a:fontRef>
+                      </wps:style>
+                      <wps:bodyPr rot="0" spcFirstLastPara="0" vertOverflow="overflow" horzOverflow="overflow" vert="horz" wrap="square" lIns="91440" tIns="45720" rIns="91440" bIns="45720" numCol="1" spcCol="0" rtlCol="0" fromWordArt="0" anchor="ctr" anchorCtr="0" forceAA="0" compatLnSpc="1">
+                        <a:prstTxWarp prst="textNoShape">
+                          <a:avLst/>
+                        </a:prstTxWarp>
+                        <a:noAutofit/>
+                      </wps:bodyPr>
+                    </wps:wsp>
+                  </a:graphicData>
+                </a:graphic>
+                <wp14:sizeRelH relativeFrom="margin">
+                  <wp14:pctWidth>0</wp14:pctWidth>
+                </wp14:sizeRelH>
+                <wp14:sizeRelV relativeFrom="margin">
+                  <wp14:pctHeight>0</wp14:pctHeight>
+                </wp14:sizeRelV>
+              </wp:anchor>
+            </w:drawing>
+          </mc:Choice>
+          <mc:Fallback>
+            <w:pict>
+              <v:rect w14:anchorId="3EF4A63E" id="Rectangle 38" o:spid="_x0000_s1026" style="position:absolute;margin-left:-4.75pt;margin-top:135.8pt;width:52.65pt;height:26.65pt;z-index:251711488;visibility:visible;mso-wrap-style:square;mso-width-percent:0;mso-height-percent:0;mso-wrap-distance-left:9pt;mso-wrap-distance-top:0;mso-wrap-distance-right:9pt;mso-wrap-distance-bottom:0;mso-position-horizontal:absolute;mso-position-horizontal-relative:text;mso-position-vertical:absolute;mso-position-vertical-relative:text;mso-width-percent:0;mso-height-percent:0;mso-width-relative:margin;mso-height-relative:margin;v-text-anchor:middle" o:gfxdata="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" filled="f" strokecolor="red" strokeweight="1pt"/>
+            </w:pict>
+          </mc:Fallback>
+        </mc:AlternateContent>
+      </w:r>
       <w:r>
         <w:rPr>
           <w:noProof/>
@@ -505,6 +621,152 @@
     </w:p>
     <w:p>
       <w:pPr>
+        <w:rPr>
+          <w:lang w:val="en-US"/>
+        </w:rPr>
+      </w:pPr>
+      <w:r>
+        <w:rPr>
+          <w:color w:val="FF0000"/>
+          <w:lang w:val="en-US"/>
+        </w:rPr>
+        <w:t>***</w:t>
+      </w:r>
+      <w:r>
+        <w:rPr>
+          <w:color w:val="FF0000"/>
+          <w:lang w:val="en-US"/>
+        </w:rPr>
+        <w:t xml:space="preserve"> </w:t>
+      </w:r>
+      <w:r>
+        <w:rPr>
+          <w:color w:val="FF0000"/>
+          <w:lang w:val="en-US"/>
+        </w:rPr>
+        <w:t>If you are using Sarah’s account</w:t>
+      </w:r>
+      <w:r>
+        <w:rPr>
+          <w:color w:val="FF0000"/>
+          <w:lang w:val="en-US"/>
+        </w:rPr>
+        <w:t xml:space="preserve"> and want to </w:t>
+      </w:r>
+      <w:r>
+        <w:rPr>
+          <w:color w:val="FF0000"/>
+          <w:lang w:val="en-US"/>
+        </w:rPr>
+        <w:t>run the experiment later using your own accoun</w:t>
+      </w:r>
+      <w:r>
+        <w:rPr>
+          <w:color w:val="FF0000"/>
+          <w:lang w:val="en-US"/>
+        </w:rPr>
+        <w:t>t,</w:t>
+      </w:r>
+      <w:r>
+        <w:rPr>
+          <w:color w:val="FF0000"/>
+          <w:lang w:val="en-US"/>
+        </w:rPr>
+        <w:t xml:space="preserve"> </w:t>
+      </w:r>
+      <w:r>
+        <w:rPr>
+          <w:color w:val="FF0000"/>
+          <w:lang w:val="en-US"/>
+        </w:rPr>
+        <w:t>you can share the project with yourself</w:t>
+      </w:r>
+      <w:r>
+        <w:rPr>
+          <w:color w:val="FF0000"/>
+          <w:lang w:val="en-US"/>
+        </w:rPr>
+        <w:t xml:space="preserve"> </w:t>
+      </w:r>
+      <w:r>
+        <w:rPr>
+          <w:color w:val="FF0000"/>
+          <w:lang w:val="en-US"/>
+        </w:rPr>
+        <w:t>by clicking “Members”. ***</w:t>
+      </w:r>
+    </w:p>
+    <w:p>
+      <w:pPr>
+        <w:rPr>
+          <w:lang w:val="en-US"/>
+        </w:rPr>
+      </w:pPr>
+      <w:r>
+        <w:rPr>
+          <w:noProof/>
+          <w:lang w:val="en-US"/>
+        </w:rPr>
+        <w:lastRenderedPageBreak/>
+        <w:drawing>
+          <wp:inline distT="0" distB="0" distL="0" distR="0" wp14:anchorId="78186D3D" wp14:editId="2FFF70D5">
+            <wp:extent cx="5943600" cy="2468137"/>
+            <wp:effectExtent l="0" t="0" r="0" b="0"/>
+            <wp:docPr id="39" name="Picture 39" descr="A screenshot of a computer&#10;&#10;Description automatically generated"/>
+            <wp:cNvGraphicFramePr>
+              <a:graphicFrameLocks xmlns:a="http://schemas.openxmlformats.org/drawingml/2006/main" noChangeAspect="1"/>
+            </wp:cNvGraphicFramePr>
+            <a:graphic xmlns:a="http://schemas.openxmlformats.org/drawingml/2006/main">
+              <a:graphicData uri="http://schemas.openxmlformats.org/drawingml/2006/picture">
+                <pic:pic xmlns:pic="http://schemas.openxmlformats.org/drawingml/2006/picture">
+                  <pic:nvPicPr>
+                    <pic:cNvPr id="39" name="Picture 39" descr="A screenshot of a computer&#10;&#10;Description automatically generated"/>
+                    <pic:cNvPicPr/>
+                  </pic:nvPicPr>
+                  <pic:blipFill rotWithShape="1">
+                    <a:blip r:embed="rId9" cstate="print">
+                      <a:extLst>
+                        <a:ext uri="{28A0092B-C50C-407E-A947-70E740481C1C}">
+                          <a14:useLocalDpi xmlns:a14="http://schemas.microsoft.com/office/drawing/2010/main" val="0"/>
+                        </a:ext>
+                      </a:extLst>
+                    </a:blip>
+                    <a:srcRect l="-876" r="876" b="17459"/>
+                    <a:stretch/>
+                  </pic:blipFill>
+                  <pic:spPr bwMode="auto">
+                    <a:xfrm>
+                      <a:off x="0" y="0"/>
+                      <a:ext cx="5943600" cy="2468137"/>
+                    </a:xfrm>
+                    <a:prstGeom prst="rect">
+                      <a:avLst/>
+                    </a:prstGeom>
+                    <a:ln>
+                      <a:noFill/>
+                    </a:ln>
+                    <a:extLst>
+                      <a:ext uri="{53640926-AAD7-44D8-BBD7-CCE9431645EC}">
+                        <a14:shadowObscured xmlns:a14="http://schemas.microsoft.com/office/drawing/2010/main"/>
+                      </a:ext>
+                    </a:extLst>
+                  </pic:spPr>
+                </pic:pic>
+              </a:graphicData>
+            </a:graphic>
+          </wp:inline>
+        </w:drawing>
+      </w:r>
+    </w:p>
+    <w:p>
+      <w:pPr>
+        <w:rPr>
+          <w:lang w:val="en-US"/>
+        </w:rPr>
+      </w:pPr>
+    </w:p>
+    <w:p>
+      <w:pPr>
         <w:pStyle w:val="ListParagraph"/>
         <w:numPr>
           <w:ilvl w:val="0"/>
@@ -535,7 +797,7 @@
         </w:rPr>
         <w:t xml:space="preserve"> on your local device: </w:t>
       </w:r>
-      <w:hyperlink r:id="rId9" w:history="1">
+      <w:hyperlink r:id="rId10" w:history="1">
         <w:r>
           <w:rPr>
             <w:rStyle w:val="Hyperlink"/>
@@ -617,20 +879,19 @@
           <w:noProof/>
           <w:lang w:val="en-US"/>
         </w:rPr>
-        <w:lastRenderedPageBreak/>
         <mc:AlternateContent>
           <mc:Choice Requires="wps">
             <w:drawing>
-              <wp:anchor distT="0" distB="0" distL="114300" distR="114300" simplePos="0" relativeHeight="251705344" behindDoc="0" locked="0" layoutInCell="1" allowOverlap="1" wp14:anchorId="0E5FD1DF" wp14:editId="7C780BB6">
+              <wp:anchor distT="0" distB="0" distL="114300" distR="114300" simplePos="0" relativeHeight="251705344" behindDoc="0" locked="0" layoutInCell="1" allowOverlap="1" wp14:anchorId="0E5FD1DF" wp14:editId="1CB98920">
                 <wp:simplePos x="0" y="0"/>
                 <wp:positionH relativeFrom="column">
-                  <wp:posOffset>4938395</wp:posOffset>
+                  <wp:posOffset>5046233</wp:posOffset>
                 </wp:positionH>
                 <wp:positionV relativeFrom="paragraph">
-                  <wp:posOffset>2141345</wp:posOffset>
+                  <wp:posOffset>2133600</wp:posOffset>
                 </wp:positionV>
-                <wp:extent cx="1067046" cy="2605036"/>
-                <wp:effectExtent l="12700" t="0" r="495300" b="74930"/>
+                <wp:extent cx="985232" cy="2595092"/>
+                <wp:effectExtent l="12700" t="0" r="450215" b="72390"/>
                 <wp:wrapNone/>
                 <wp:docPr id="34" name="Curved Connector 34"/>
                 <wp:cNvGraphicFramePr/>
@@ -641,7 +902,7 @@
                       <wps:spPr>
                         <a:xfrm flipH="1">
                           <a:off x="0" y="0"/>
-                          <a:ext cx="1067046" cy="2605036"/>
+                          <a:ext cx="985232" cy="2595092"/>
                         </a:xfrm>
                         <a:prstGeom prst="curvedConnector3">
                           <a:avLst>
@@ -684,7 +945,7 @@
           </mc:Choice>
           <mc:Fallback>
             <w:pict>
-              <v:shapetype w14:anchorId="4085EC82" id="_x0000_t38" coordsize="21600,21600" o:spt="38" o:oned="t" path="m,c@0,0@1,5400@1,10800@1,16200@2,21600,21600,21600e" filled="f">
+              <v:shapetype w14:anchorId="2CE52DB1" id="_x0000_t38" coordsize="21600,21600" o:spt="38" o:oned="t" path="m,c@0,0@1,5400@1,10800@1,16200@2,21600,21600,21600e" filled="f">
                 <v:formulas>
                   <v:f eqn="mid #0 0"/>
                   <v:f eqn="val #0"/>
@@ -696,7 +957,7 @@
                 </v:handles>
                 <o:lock v:ext="edit" shapetype="t"/>
               </v:shapetype>
-              <v:shape id="Curved Connector 34" o:spid="_x0000_s1026" type="#_x0000_t38" style="position:absolute;margin-left:388.85pt;margin-top:168.6pt;width:84pt;height:205.1pt;flip:x;z-index:251705344;visibility:visible;mso-wrap-style:square;mso-width-percent:0;mso-height-percent:0;mso-wrap-distance-left:9pt;mso-wrap-distance-top:0;mso-wrap-distance-right:9pt;mso-wrap-distance-bottom:0;mso-position-horizontal:absolute;mso-position-horizontal-relative:text;mso-position-vertical:absolute;mso-position-vertical-relative:text;mso-width-percent:0;mso-height-percent:0;mso-width-relative:margin;mso-height-relative:margin" o:gfxdata="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" adj="-9595" strokecolor="red" strokeweight="1pt">
+              <v:shape id="Curved Connector 34" o:spid="_x0000_s1026" type="#_x0000_t38" style="position:absolute;margin-left:397.35pt;margin-top:168pt;width:77.6pt;height:204.35pt;flip:x;z-index:251705344;visibility:visible;mso-wrap-style:square;mso-width-percent:0;mso-height-percent:0;mso-wrap-distance-left:9pt;mso-wrap-distance-top:0;mso-wrap-distance-right:9pt;mso-wrap-distance-bottom:0;mso-position-horizontal:absolute;mso-position-horizontal-relative:text;mso-position-vertical:absolute;mso-position-vertical-relative:text;mso-width-percent:0;mso-height-percent:0;mso-width-relative:margin;mso-height-relative:margin" o:gfxdata="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" adj="-9595" strokecolor="red" strokeweight="1pt">
                 <v:stroke endarrow="block" joinstyle="miter"/>
               </v:shape>
             </w:pict>
@@ -771,7 +1032,7 @@
           </mc:Choice>
           <mc:Fallback>
             <w:pict>
-              <v:rect w14:anchorId="76F8135E" id="Rectangle 2" o:spid="_x0000_s1026" style="position:absolute;margin-left:296.6pt;margin-top:155.95pt;width:171.4pt;height:28.4pt;z-index:251659264;visibility:visible;mso-wrap-style:square;mso-wrap-distance-left:9pt;mso-wrap-distance-top:0;mso-wrap-distance-right:9pt;mso-wrap-distance-bottom:0;mso-position-horizontal:absolute;mso-position-horizontal-relative:text;mso-position-vertical:absolute;mso-position-vertical-relative:text;v-text-anchor:middle" o:gfxdata="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" filled="f" strokecolor="red" strokeweight="1pt"/>
+              <v:rect w14:anchorId="1CEF25C9" id="Rectangle 2" o:spid="_x0000_s1026" style="position:absolute;margin-left:296.6pt;margin-top:155.95pt;width:171.4pt;height:28.4pt;z-index:251659264;visibility:visible;mso-wrap-style:square;mso-wrap-distance-left:9pt;mso-wrap-distance-top:0;mso-wrap-distance-right:9pt;mso-wrap-distance-bottom:0;mso-position-horizontal:absolute;mso-position-horizontal-relative:text;mso-position-vertical:absolute;mso-position-vertical-relative:text;v-text-anchor:middle" o:gfxdata="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" filled="f" strokecolor="red" strokeweight="1pt"/>
             </w:pict>
           </mc:Fallback>
         </mc:AlternateContent>
@@ -797,7 +1058,7 @@
                     <pic:cNvPicPr/>
                   </pic:nvPicPr>
                   <pic:blipFill>
-                    <a:blip r:embed="rId10" cstate="print">
+                    <a:blip r:embed="rId11" cstate="print">
                       <a:extLst>
                         <a:ext uri="{28A0092B-C50C-407E-A947-70E740481C1C}">
                           <a14:useLocalDpi xmlns:a14="http://schemas.microsoft.com/office/drawing/2010/main" val="0"/>
@@ -900,7 +1161,7 @@
                     <pic:cNvPicPr/>
                   </pic:nvPicPr>
                   <pic:blipFill rotWithShape="1">
-                    <a:blip r:embed="rId11" cstate="print">
+                    <a:blip r:embed="rId12" cstate="print">
                       <a:extLst>
                         <a:ext uri="{28A0092B-C50C-407E-A947-70E740481C1C}">
                           <a14:useLocalDpi xmlns:a14="http://schemas.microsoft.com/office/drawing/2010/main" val="0"/>
@@ -1007,7 +1268,7 @@
         </w:rPr>
         <w:t xml:space="preserve">git clone </w:t>
       </w:r>
-      <w:hyperlink r:id="rId12" w:history="1">
+      <w:hyperlink r:id="rId13" w:history="1">
         <w:r>
           <w:rPr>
             <w:rStyle w:val="Hyperlink"/>
@@ -1045,6 +1306,7 @@
         <w:rPr>
           <w:lang w:val="en-US"/>
         </w:rPr>
+        <w:lastRenderedPageBreak/>
         <w:t>Add files</w:t>
       </w:r>
     </w:p>
@@ -1202,7 +1464,7 @@
                     <pic:cNvPicPr/>
                   </pic:nvPicPr>
                   <pic:blipFill rotWithShape="1">
-                    <a:blip r:embed="rId13" cstate="print">
+                    <a:blip r:embed="rId14" cstate="print">
                       <a:extLst>
                         <a:ext uri="{28A0092B-C50C-407E-A947-70E740481C1C}">
                           <a14:useLocalDpi xmlns:a14="http://schemas.microsoft.com/office/drawing/2010/main" val="0"/>
@@ -1510,7 +1772,6 @@
           <w:noProof/>
           <w:lang w:val="en-US"/>
         </w:rPr>
-        <w:lastRenderedPageBreak/>
         <mc:AlternateContent>
           <mc:Choice Requires="wps">
             <w:drawing>
@@ -1815,7 +2076,7 @@
                     <pic:cNvPicPr/>
                   </pic:nvPicPr>
                   <pic:blipFill>
-                    <a:blip r:embed="rId14" cstate="print">
+                    <a:blip r:embed="rId15" cstate="print">
                       <a:extLst>
                         <a:ext uri="{28A0092B-C50C-407E-A947-70E740481C1C}">
                           <a14:useLocalDpi xmlns:a14="http://schemas.microsoft.com/office/drawing/2010/main" val="0"/>
@@ -1931,7 +2192,7 @@
                     <pic:cNvPicPr/>
                   </pic:nvPicPr>
                   <pic:blipFill>
-                    <a:blip r:embed="rId15" cstate="print">
+                    <a:blip r:embed="rId16" cstate="print">
                       <a:extLst>
                         <a:ext uri="{28A0092B-C50C-407E-A947-70E740481C1C}">
                           <a14:useLocalDpi xmlns:a14="http://schemas.microsoft.com/office/drawing/2010/main" val="0"/>
@@ -2300,6 +2561,7 @@
           <w:noProof/>
           <w:lang w:val="en-US"/>
         </w:rPr>
+        <w:lastRenderedPageBreak/>
         <mc:AlternateContent>
           <mc:Choice Requires="wps">
             <w:drawing>
@@ -2991,7 +3253,7 @@
                     <pic:cNvPicPr/>
                   </pic:nvPicPr>
                   <pic:blipFill>
-                    <a:blip r:embed="rId16" cstate="print">
+                    <a:blip r:embed="rId17" cstate="print">
                       <a:extLst>
                         <a:ext uri="{28A0092B-C50C-407E-A947-70E740481C1C}">
                           <a14:useLocalDpi xmlns:a14="http://schemas.microsoft.com/office/drawing/2010/main" val="0"/>
@@ -3098,7 +3360,6 @@
           <w:noProof/>
           <w:lang w:val="en-US"/>
         </w:rPr>
-        <w:lastRenderedPageBreak/>
         <mc:AlternateContent>
           <mc:Choice Requires="wps">
             <w:drawing>
@@ -3168,7 +3429,7 @@
           </mc:Choice>
           <mc:Fallback>
             <w:pict>
-              <v:rect w14:anchorId="3440A6C2" id="Rectangle 22" o:spid="_x0000_s1026" style="position:absolute;margin-left:118.05pt;margin-top:26.6pt;width:54.3pt;height:19.85pt;z-index:251687936;visibility:visible;mso-wrap-style:square;mso-width-percent:0;mso-height-percent:0;mso-wrap-distance-left:9pt;mso-wrap-distance-top:0;mso-wrap-distance-right:9pt;mso-wrap-distance-bottom:0;mso-position-horizontal:absolute;mso-position-horizontal-relative:text;mso-position-vertical:absolute;mso-position-vertical-relative:text;mso-width-percent:0;mso-height-percent:0;mso-width-relative:margin;mso-height-relative:margin;v-text-anchor:middle" o:gfxdata="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" filled="f" strokecolor="red" strokeweight="1pt"/>
+              <v:rect w14:anchorId="131406AB" id="Rectangle 22" o:spid="_x0000_s1026" style="position:absolute;margin-left:118.05pt;margin-top:26.6pt;width:54.3pt;height:19.85pt;z-index:251687936;visibility:visible;mso-wrap-style:square;mso-width-percent:0;mso-height-percent:0;mso-wrap-distance-left:9pt;mso-wrap-distance-top:0;mso-wrap-distance-right:9pt;mso-wrap-distance-bottom:0;mso-position-horizontal:absolute;mso-position-horizontal-relative:text;mso-position-vertical:absolute;mso-position-vertical-relative:text;mso-width-percent:0;mso-height-percent:0;mso-width-relative:margin;mso-height-relative:margin;v-text-anchor:middle" o:gfxdata="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" filled="f" strokecolor="red" strokeweight="1pt"/>
             </w:pict>
           </mc:Fallback>
         </mc:AlternateContent>
@@ -3247,7 +3508,7 @@
           </mc:Choice>
           <mc:Fallback>
             <w:pict>
-              <v:rect w14:anchorId="47FE6FB2" id="Rectangle 30" o:spid="_x0000_s1026" style="position:absolute;margin-left:25pt;margin-top:121.7pt;width:436.85pt;height:19.85pt;z-index:251698176;visibility:visible;mso-wrap-style:square;mso-width-percent:0;mso-height-percent:0;mso-wrap-distance-left:9pt;mso-wrap-distance-top:0;mso-wrap-distance-right:9pt;mso-wrap-distance-bottom:0;mso-position-horizontal:absolute;mso-position-horizontal-relative:text;mso-position-vertical:absolute;mso-position-vertical-relative:text;mso-width-percent:0;mso-height-percent:0;mso-width-relative:margin;mso-height-relative:margin;v-text-anchor:middle" o:gfxdata="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" filled="f" strokecolor="red" strokeweight="1pt"/>
+              <v:rect w14:anchorId="385E4C62" id="Rectangle 30" o:spid="_x0000_s1026" style="position:absolute;margin-left:25pt;margin-top:121.7pt;width:436.85pt;height:19.85pt;z-index:251698176;visibility:visible;mso-wrap-style:square;mso-width-percent:0;mso-height-percent:0;mso-wrap-distance-left:9pt;mso-wrap-distance-top:0;mso-wrap-distance-right:9pt;mso-wrap-distance-bottom:0;mso-position-horizontal:absolute;mso-position-horizontal-relative:text;mso-position-vertical:absolute;mso-position-vertical-relative:text;mso-width-percent:0;mso-height-percent:0;mso-width-relative:margin;mso-height-relative:margin;v-text-anchor:middle" o:gfxdata="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" filled="f" strokecolor="red" strokeweight="1pt"/>
             </w:pict>
           </mc:Fallback>
         </mc:AlternateContent>
@@ -3352,7 +3613,7 @@
                     <pic:cNvPicPr/>
                   </pic:nvPicPr>
                   <pic:blipFill rotWithShape="1">
-                    <a:blip r:embed="rId17" cstate="print">
+                    <a:blip r:embed="rId18" cstate="print">
                       <a:extLst>
                         <a:ext uri="{28A0092B-C50C-407E-A947-70E740481C1C}">
                           <a14:useLocalDpi xmlns:a14="http://schemas.microsoft.com/office/drawing/2010/main" val="0"/>
@@ -3417,6 +3678,7 @@
           <w:noProof/>
           <w:lang w:val="en-US"/>
         </w:rPr>
+        <w:lastRenderedPageBreak/>
         <mc:AlternateContent>
           <mc:Choice Requires="wps">
             <w:drawing>
@@ -3486,7 +3748,7 @@
           </mc:Choice>
           <mc:Fallback>
             <w:pict>
-              <v:rect w14:anchorId="6422F59E" id="Rectangle 35" o:spid="_x0000_s1026" style="position:absolute;margin-left:84.05pt;margin-top:142.15pt;width:149.05pt;height:84.85pt;z-index:251707392;visibility:visible;mso-wrap-style:square;mso-width-percent:0;mso-height-percent:0;mso-wrap-distance-left:9pt;mso-wrap-distance-top:0;mso-wrap-distance-right:9pt;mso-wrap-distance-bottom:0;mso-position-horizontal:absolute;mso-position-horizontal-relative:text;mso-position-vertical:absolute;mso-position-vertical-relative:text;mso-width-percent:0;mso-height-percent:0;mso-width-relative:margin;mso-height-relative:margin;v-text-anchor:middle" o:gfxdata="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" filled="f" strokecolor="red" strokeweight="1pt"/>
+              <v:rect w14:anchorId="7E7E5976" id="Rectangle 35" o:spid="_x0000_s1026" style="position:absolute;margin-left:84.05pt;margin-top:142.15pt;width:149.05pt;height:84.85pt;z-index:251707392;visibility:visible;mso-wrap-style:square;mso-width-percent:0;mso-height-percent:0;mso-wrap-distance-left:9pt;mso-wrap-distance-top:0;mso-wrap-distance-right:9pt;mso-wrap-distance-bottom:0;mso-position-horizontal:absolute;mso-position-horizontal-relative:text;mso-position-vertical:absolute;mso-position-vertical-relative:text;mso-width-percent:0;mso-height-percent:0;mso-width-relative:margin;mso-height-relative:margin;v-text-anchor:middle" o:gfxdata="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" filled="f" strokecolor="red" strokeweight="1pt"/>
             </w:pict>
           </mc:Fallback>
         </mc:AlternateContent>
@@ -3662,7 +3924,7 @@
           </mc:Choice>
           <mc:Fallback>
             <w:pict>
-              <v:shapetype w14:anchorId="7C677E31" id="_x0000_t32" coordsize="21600,21600" o:spt="32" o:oned="t" path="m,l21600,21600e" filled="f">
+              <v:shapetype w14:anchorId="20708A42" id="_x0000_t32" coordsize="21600,21600" o:spt="32" o:oned="t" path="m,l21600,21600e" filled="f">
                 <v:path arrowok="t" fillok="f" o:connecttype="none"/>
                 <o:lock v:ext="edit" shapetype="t"/>
               </v:shapetype>
@@ -4237,7 +4499,7 @@
                     <pic:cNvPicPr/>
                   </pic:nvPicPr>
                   <pic:blipFill>
-                    <a:blip r:embed="rId18" cstate="print">
+                    <a:blip r:embed="rId19" cstate="print">
                       <a:extLst>
                         <a:ext uri="{28A0092B-C50C-407E-A947-70E740481C1C}">
                           <a14:useLocalDpi xmlns:a14="http://schemas.microsoft.com/office/drawing/2010/main" val="0"/>

</xml_diff>

<commit_message>
Instruction modified Feb 21
</commit_message>
<xml_diff>
--- a/Instruction_Pavlovia.docx
+++ b/Instruction_Pavlovia.docx
@@ -440,21 +440,7 @@
           <w:color w:val="FF0000"/>
           <w:lang w:val="en-US"/>
         </w:rPr>
-        <w:t xml:space="preserve">*** Either credits or a license are necessary to run your experiment. If you need to use Sarah’s license, please ask her for her account details and create a new project </w:t>
-      </w:r>
-      <w:r>
-        <w:rPr>
-          <w:color w:val="FF0000"/>
-          <w:lang w:val="en-US"/>
-        </w:rPr>
-        <w:t>using her account</w:t>
-      </w:r>
-      <w:r>
-        <w:rPr>
-          <w:color w:val="FF0000"/>
-          <w:lang w:val="en-US"/>
-        </w:rPr>
-        <w:t>. ***</w:t>
+        <w:t>*** Either credits or a license are necessary to run your experiment. If you need to use Sarah’s license, please ask her for her account details and create a new project using her account. ***</w:t>
       </w:r>
     </w:p>
     <w:p>
@@ -630,13 +616,27 @@
           <w:color w:val="FF0000"/>
           <w:lang w:val="en-US"/>
         </w:rPr>
-        <w:t>***</w:t>
+        <w:t xml:space="preserve">*** If you </w:t>
       </w:r>
       <w:r>
         <w:rPr>
           <w:color w:val="FF0000"/>
           <w:lang w:val="en-US"/>
         </w:rPr>
+        <w:t xml:space="preserve">used </w:t>
+      </w:r>
+      <w:r>
+        <w:rPr>
+          <w:color w:val="FF0000"/>
+          <w:lang w:val="en-US"/>
+        </w:rPr>
+        <w:t>Sarah’s account</w:t>
+      </w:r>
+      <w:r>
+        <w:rPr>
+          <w:color w:val="FF0000"/>
+          <w:lang w:val="en-US"/>
+        </w:rPr>
         <w:t xml:space="preserve"> </w:t>
       </w:r>
       <w:r>
@@ -644,56 +644,77 @@
           <w:color w:val="FF0000"/>
           <w:lang w:val="en-US"/>
         </w:rPr>
-        <w:t>If you are using Sarah’s account</w:t>
+        <w:t xml:space="preserve">to create the new project </w:t>
       </w:r>
       <w:r>
         <w:rPr>
           <w:color w:val="FF0000"/>
           <w:lang w:val="en-US"/>
         </w:rPr>
-        <w:t xml:space="preserve"> and want to </w:t>
+        <w:t xml:space="preserve">and </w:t>
       </w:r>
       <w:r>
         <w:rPr>
           <w:color w:val="FF0000"/>
           <w:lang w:val="en-US"/>
         </w:rPr>
-        <w:t>run the experiment later using your own accoun</w:t>
+        <w:t>would like</w:t>
       </w:r>
       <w:r>
         <w:rPr>
           <w:color w:val="FF0000"/>
           <w:lang w:val="en-US"/>
         </w:rPr>
-        <w:t>t,</w:t>
+        <w:t xml:space="preserve"> to run </w:t>
       </w:r>
       <w:r>
         <w:rPr>
           <w:color w:val="FF0000"/>
           <w:lang w:val="en-US"/>
         </w:rPr>
-        <w:t xml:space="preserve"> </w:t>
+        <w:t>it</w:t>
       </w:r>
       <w:r>
         <w:rPr>
           <w:color w:val="FF0000"/>
           <w:lang w:val="en-US"/>
         </w:rPr>
-        <w:t>you can share the project with yourself</w:t>
+        <w:t xml:space="preserve"> later using your own account,</w:t>
       </w:r>
       <w:r>
         <w:rPr>
           <w:color w:val="FF0000"/>
           <w:lang w:val="en-US"/>
         </w:rPr>
-        <w:t xml:space="preserve"> </w:t>
+        <w:t xml:space="preserve"> you can share the project with yourself</w:t>
       </w:r>
       <w:r>
         <w:rPr>
           <w:color w:val="FF0000"/>
           <w:lang w:val="en-US"/>
         </w:rPr>
-        <w:t>by clicking “Members”. ***</w:t>
+        <w:t xml:space="preserve"> (</w:t>
+      </w:r>
+      <w:r>
+        <w:rPr>
+          <w:color w:val="FF0000"/>
+          <w:lang w:val="en-US"/>
+        </w:rPr>
+        <w:t>“Members”</w:t>
+      </w:r>
+      <w:r>
+        <w:rPr>
+          <w:color w:val="FF0000"/>
+          <w:lang w:val="en-US"/>
+        </w:rPr>
+        <w:t>)</w:t>
+      </w:r>
+      <w:r>
+        <w:rPr>
+          <w:color w:val="FF0000"/>
+          <w:lang w:val="en-US"/>
+        </w:rPr>
+        <w:t>. ***</w:t>
       </w:r>
     </w:p>
     <w:p>
@@ -2225,21 +2246,41 @@
           <w:lang w:val="en-US"/>
         </w:rPr>
       </w:pPr>
+    </w:p>
+    <w:p>
+      <w:pPr>
+        <w:rPr>
+          <w:lang w:val="en-US"/>
+        </w:rPr>
+      </w:pPr>
+    </w:p>
+    <w:p>
+      <w:pPr>
+        <w:pStyle w:val="ListParagraph"/>
+        <w:numPr>
+          <w:ilvl w:val="0"/>
+          <w:numId w:val="1"/>
+        </w:numPr>
+        <w:rPr>
+          <w:lang w:val="en-US"/>
+        </w:rPr>
+      </w:pPr>
       <w:r>
         <w:rPr>
           <w:noProof/>
           <w:lang w:val="en-US"/>
         </w:rPr>
+        <w:lastRenderedPageBreak/>
         <mc:AlternateContent>
           <mc:Choice Requires="wps">
             <w:drawing>
-              <wp:anchor distT="0" distB="0" distL="114300" distR="114300" simplePos="0" relativeHeight="251673600" behindDoc="0" locked="0" layoutInCell="1" allowOverlap="1" wp14:anchorId="0D411765" wp14:editId="076EA6DF">
+              <wp:anchor distT="0" distB="0" distL="114300" distR="114300" simplePos="0" relativeHeight="251673600" behindDoc="0" locked="0" layoutInCell="1" allowOverlap="1" wp14:anchorId="0D411765" wp14:editId="0EE92C35">
                 <wp:simplePos x="0" y="0"/>
                 <wp:positionH relativeFrom="column">
-                  <wp:posOffset>1600200</wp:posOffset>
+                  <wp:posOffset>1588477</wp:posOffset>
                 </wp:positionH>
                 <wp:positionV relativeFrom="paragraph">
-                  <wp:posOffset>37889</wp:posOffset>
+                  <wp:posOffset>-124460</wp:posOffset>
                 </wp:positionV>
                 <wp:extent cx="4529667" cy="491067"/>
                 <wp:effectExtent l="0" t="0" r="0" b="0"/>
@@ -2364,7 +2405,11 @@
           </mc:Choice>
           <mc:Fallback>
             <w:pict>
-              <v:shape w14:anchorId="0D411765" id="Text Box 15" o:spid="_x0000_s1030" type="#_x0000_t202" style="position:absolute;margin-left:126pt;margin-top:3pt;width:356.65pt;height:38.65pt;z-index:251673600;visibility:visible;mso-wrap-style:square;mso-width-percent:0;mso-height-percent:0;mso-wrap-distance-left:9pt;mso-wrap-distance-top:0;mso-wrap-distance-right:9pt;mso-wrap-distance-bottom:0;mso-position-horizontal:absolute;mso-position-horizontal-relative:text;mso-position-vertical:absolute;mso-position-vertical-relative:text;mso-width-percent:0;mso-height-percent:0;mso-width-relative:margin;mso-height-relative:margin;v-text-anchor:top" o:gfxdata="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" filled="f" stroked="f" strokeweight=".5pt">
+              <v:shapetype w14:anchorId="0D411765" id="_x0000_t202" coordsize="21600,21600" o:spt="202" path="m,l,21600r21600,l21600,xe">
+                <v:stroke joinstyle="miter"/>
+                <v:path gradientshapeok="t" o:connecttype="rect"/>
+              </v:shapetype>
+              <v:shape id="Text Box 15" o:spid="_x0000_s1030" type="#_x0000_t202" style="position:absolute;left:0;text-align:left;margin-left:125.1pt;margin-top:-9.8pt;width:356.65pt;height:38.65pt;z-index:251673600;visibility:visible;mso-wrap-style:square;mso-width-percent:0;mso-height-percent:0;mso-wrap-distance-left:9pt;mso-wrap-distance-top:0;mso-wrap-distance-right:9pt;mso-wrap-distance-bottom:0;mso-position-horizontal:absolute;mso-position-horizontal-relative:text;mso-position-vertical:absolute;mso-position-vertical-relative:text;mso-width-percent:0;mso-height-percent:0;mso-width-relative:margin;mso-height-relative:margin;v-text-anchor:top" o:gfxdata="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" filled="f" stroked="f" strokeweight=".5pt">
                 <v:textbox>
                   <w:txbxContent>
                     <w:p>
@@ -2451,18 +2496,6 @@
           </mc:Fallback>
         </mc:AlternateContent>
       </w:r>
-    </w:p>
-    <w:p>
-      <w:pPr>
-        <w:pStyle w:val="ListParagraph"/>
-        <w:numPr>
-          <w:ilvl w:val="0"/>
-          <w:numId w:val="1"/>
-        </w:numPr>
-        <w:rPr>
-          <w:lang w:val="en-US"/>
-        </w:rPr>
-      </w:pPr>
       <w:r>
         <w:rPr>
           <w:noProof/>
@@ -2561,7 +2594,6 @@
           <w:noProof/>
           <w:lang w:val="en-US"/>
         </w:rPr>
-        <w:lastRenderedPageBreak/>
         <mc:AlternateContent>
           <mc:Choice Requires="wps">
             <w:drawing>

</xml_diff>